<commit_message>
modified:   Documents/HeaderFooterCo.ep 	modified:   Documents/HeaderFooterCo.png 	modified:   "Documents/HeaderFooterD\303\251co.ep" 	modified:   "Documents/HeaderFooterD\303\251co.png" 	modified:   Documents/Page FAQ.docx 	modified:   Documents/Page Mon Compte.docx 	modified:   Documents/PageFAQ.png 	modified:   Documents/PageMonCompte.png 	modified:   Documents/pageFAQ.ep 	modified:   Documents/pageMonCompte.ep
</commit_message>
<xml_diff>
--- a/Documents/Page FAQ.docx
+++ b/Documents/Page FAQ.docx
@@ -63,7 +63,19 @@
         <w:rPr>
           <w:sz w:val="24"/>
         </w:rPr>
-        <w:t xml:space="preserve">De plus, un utilisateur peut lui aussi poser une question ou bien donner son avis sur l’utilité de la question et sur l’aide qu’apporte la réponse. </w:t>
+        <w:t>De plus</w:t>
+      </w:r>
+      <w:r>
+        <w:rPr>
+          <w:sz w:val="24"/>
+        </w:rPr>
+        <w:t xml:space="preserve">, un utilisateur peut </w:t>
+      </w:r>
+      <w:r>
+        <w:rPr>
+          <w:sz w:val="24"/>
+        </w:rPr>
+        <w:t xml:space="preserve">donner son avis sur l’utilité de la question et sur l’aide qu’apporte la réponse. </w:t>
       </w:r>
     </w:p>
     <w:p>
@@ -137,19 +149,13 @@
         <w:rPr>
           <w:sz w:val="24"/>
         </w:rPr>
-        <w:t xml:space="preserve">Le corps de la page se sépare en </w:t>
-      </w:r>
-      <w:r>
-        <w:rPr>
-          <w:sz w:val="24"/>
-        </w:rPr>
-        <w:t>2</w:t>
-      </w:r>
-      <w:r>
-        <w:rPr>
-          <w:sz w:val="24"/>
-        </w:rPr>
-        <w:t xml:space="preserve"> parties</w:t>
+        <w:t xml:space="preserve">Le corps de la page </w:t>
+      </w:r>
+      <w:r>
+        <w:rPr>
+          <w:sz w:val="24"/>
+        </w:rPr>
+        <w:t>contient une partie</w:t>
       </w:r>
       <w:r>
         <w:rPr>
@@ -172,39 +178,26 @@
           <w:numId w:val="1"/>
         </w:numPr>
         <w:jc w:val="both"/>
-      </w:pPr>
-      <w:r>
-        <w:rPr>
-          <w:sz w:val="24"/>
-        </w:rPr>
-        <w:t xml:space="preserve">l’une avec un tableau des différentes questions posées sur le fonctionnement du site web avec les avis des utilisateurs concernant la pertinence de la question, </w:t>
+        <w:rPr>
+          <w:sz w:val="24"/>
+        </w:rPr>
+      </w:pPr>
+      <w:r>
+        <w:rPr>
+          <w:sz w:val="24"/>
+        </w:rPr>
+        <w:t>un tableau des différentes questions posées sur le fonctionnement du site web avec les avis des utilisateurs concernan</w:t>
+      </w:r>
+      <w:r>
+        <w:rPr>
+          <w:sz w:val="24"/>
+        </w:rPr>
+        <w:t xml:space="preserve">t la pertinence de la question et l’aide qu’apporte la réponse. </w:t>
       </w:r>
     </w:p>
     <w:p>
       <w:pPr>
         <w:pStyle w:val="Sansinterligne"/>
-        <w:numPr>
-          <w:ilvl w:val="0"/>
-          <w:numId w:val="1"/>
-        </w:numPr>
-        <w:jc w:val="both"/>
-      </w:pPr>
-      <w:r>
-        <w:t xml:space="preserve">l’autre avec un formulaire pour qu’un utilisateur puisse poser une question. </w:t>
-      </w:r>
-    </w:p>
-    <w:p>
-      <w:pPr>
-        <w:pStyle w:val="Sansinterligne"/>
-        <w:jc w:val="both"/>
-        <w:rPr>
-          <w:sz w:val="24"/>
-        </w:rPr>
-      </w:pPr>
-    </w:p>
-    <w:p>
-      <w:pPr>
-        <w:pStyle w:val="Sansinterligne"/>
         <w:jc w:val="center"/>
       </w:pPr>
       <w:r>
@@ -214,7 +207,7 @@
         </w:rPr>
         <w:drawing>
           <wp:inline distT="0" distB="0" distL="0" distR="0">
-            <wp:extent cx="4505197" cy="3157870"/>
+            <wp:extent cx="4483253" cy="3157870"/>
             <wp:effectExtent l="19050" t="0" r="0" b="0"/>
             <wp:docPr id="1" name="Image 0" descr="PageMonCompte.png"/>
             <wp:cNvGraphicFramePr>
@@ -229,7 +222,6 @@
                   </pic:nvPicPr>
                   <pic:blipFill>
                     <a:blip r:embed="rId5" cstate="print"/>
-                    <a:srcRect l="16667" t="32357" r="17240" b="10887"/>
                     <a:stretch>
                       <a:fillRect/>
                     </a:stretch>
@@ -237,7 +229,7 @@
                   <pic:spPr>
                     <a:xfrm>
                       <a:off x="0" y="0"/>
-                      <a:ext cx="4505197" cy="3157870"/>
+                      <a:ext cx="4483253" cy="3157870"/>
                     </a:xfrm>
                     <a:prstGeom prst="rect">
                       <a:avLst/>
@@ -309,71 +301,6 @@
           <w:sz w:val="24"/>
         </w:rPr>
         <w:t>affichage d’une page avec la question et la ou les différentes réponses à la question</w:t>
-      </w:r>
-      <w:r>
-        <w:rPr>
-          <w:sz w:val="24"/>
-        </w:rPr>
-        <w:t xml:space="preserve">. </w:t>
-      </w:r>
-    </w:p>
-    <w:p>
-      <w:pPr>
-        <w:pStyle w:val="Sansinterligne"/>
-        <w:jc w:val="both"/>
-        <w:rPr>
-          <w:sz w:val="24"/>
-        </w:rPr>
-      </w:pPr>
-      <w:r>
-        <w:rPr>
-          <w:b/>
-          <w:sz w:val="24"/>
-        </w:rPr>
-        <w:t>SI</w:t>
-      </w:r>
-      <w:r>
-        <w:rPr>
-          <w:sz w:val="24"/>
-        </w:rPr>
-        <w:t xml:space="preserve"> clic sur le</w:t>
-      </w:r>
-      <w:r>
-        <w:rPr>
-          <w:sz w:val="24"/>
-        </w:rPr>
-        <w:t xml:space="preserve"> bouton </w:t>
-      </w:r>
-      <w:r>
-        <w:rPr>
-          <w:sz w:val="24"/>
-        </w:rPr>
-        <w:t>soumettre</w:t>
-      </w:r>
-      <w:r>
-        <w:rPr>
-          <w:sz w:val="24"/>
-        </w:rPr>
-        <w:t xml:space="preserve"> </w:t>
-      </w:r>
-      <w:r>
-        <w:rPr>
-          <w:b/>
-          <w:sz w:val="24"/>
-        </w:rPr>
-        <w:t>ALORS</w:t>
-      </w:r>
-      <w:r>
-        <w:rPr>
-          <w:sz w:val="24"/>
-        </w:rPr>
-        <w:t xml:space="preserve"> </w:t>
-      </w:r>
-      <w:r>
-        <w:rPr>
-          <w:sz w:val="24"/>
-        </w:rPr>
-        <w:t>envoi d’un mail à l’administrateur avec la question pour qu’il puisse y répondre</w:t>
       </w:r>
       <w:r>
         <w:rPr>

</xml_diff>